<commit_message>
modify documents to submit
</commit_message>
<xml_diff>
--- a/doc/제출용/ShareTaxi Final.docx
+++ b/doc/제출용/ShareTaxi Final.docx
@@ -46,26 +46,18 @@
         <w:autoSpaceDN/>
         <w:jc w:val="center"/>
         <w:rPr>
+          <w:rFonts w:ascii="바탕" w:eastAsia="바탕" w:hAnsi="바탕" w:cs="바탕"/>
+          <w:sz w:val="72"/>
+          <w:szCs w:val="72"/>
+        </w:rPr>
+      </w:pPr>
+      <w:r>
+        <w:rPr>
           <w:rFonts w:ascii="바탕" w:eastAsia="바탕" w:hAnsi="바탕" w:cs="바탕" w:hint="eastAsia"/>
           <w:sz w:val="72"/>
           <w:szCs w:val="72"/>
         </w:rPr>
-      </w:pPr>
-      <w:r>
-        <w:rPr>
-          <w:rFonts w:ascii="바탕" w:eastAsia="바탕" w:hAnsi="바탕" w:cs="바탕" w:hint="eastAsia"/>
-          <w:sz w:val="72"/>
-          <w:szCs w:val="72"/>
-        </w:rPr>
-        <w:t xml:space="preserve">프로젝트 </w:t>
-      </w:r>
-      <w:r>
-        <w:rPr>
-          <w:rFonts w:ascii="바탕" w:eastAsia="바탕" w:hAnsi="바탕" w:cs="바탕" w:hint="eastAsia"/>
-          <w:sz w:val="72"/>
-          <w:szCs w:val="72"/>
-        </w:rPr>
-        <w:t>F</w:t>
+        <w:t>프로젝트 F</w:t>
       </w:r>
       <w:r>
         <w:rPr>
@@ -161,7 +153,7 @@
         <w:autoSpaceDE/>
         <w:autoSpaceDN/>
         <w:rPr>
-          <w:rFonts w:ascii="바탕" w:eastAsia="바탕" w:hAnsi="바탕" w:cs="바탕" w:hint="eastAsia"/>
+          <w:rFonts w:ascii="바탕" w:eastAsia="바탕" w:hAnsi="바탕" w:cs="바탕"/>
           <w:sz w:val="48"/>
           <w:szCs w:val="48"/>
         </w:rPr>
@@ -379,7 +371,7 @@
         <w:autoSpaceDN/>
         <w:jc w:val="center"/>
         <w:rPr>
-          <w:rFonts w:ascii="바탕" w:eastAsia="바탕" w:hAnsi="바탕" w:cs="바탕" w:hint="eastAsia"/>
+          <w:rFonts w:ascii="바탕" w:eastAsia="바탕" w:hAnsi="바탕" w:cs="바탕"/>
           <w:sz w:val="40"/>
           <w:szCs w:val="40"/>
         </w:rPr>
@@ -406,7 +398,25 @@
           <w:sz w:val="36"/>
           <w:szCs w:val="40"/>
         </w:rPr>
-        <w:t xml:space="preserve"> 2011000934</w:t>
+        <w:t xml:space="preserve"> 201100</w:t>
+      </w:r>
+      <w:r>
+        <w:rPr>
+          <w:rFonts w:ascii="바탕" w:eastAsia="바탕" w:hAnsi="바탕" w:cs="바탕"/>
+          <w:sz w:val="36"/>
+          <w:szCs w:val="40"/>
+        </w:rPr>
+        <w:t>90</w:t>
+      </w:r>
+      <w:bookmarkStart w:id="0" w:name="_GoBack"/>
+      <w:bookmarkEnd w:id="0"/>
+      <w:r>
+        <w:rPr>
+          <w:rFonts w:ascii="바탕" w:eastAsia="바탕" w:hAnsi="바탕" w:cs="바탕"/>
+          <w:sz w:val="36"/>
+          <w:szCs w:val="40"/>
+        </w:rPr>
+        <w:t>34</w:t>
       </w:r>
     </w:p>
     <w:p>
@@ -3682,9 +3692,6 @@
     <w:p>
       <w:pPr>
         <w:jc w:val="left"/>
-        <w:rPr>
-          <w:rFonts w:hint="eastAsia"/>
-        </w:rPr>
       </w:pPr>
       <w:r>
         <w:rPr>
@@ -7001,12 +7008,7 @@
     <w:p>
       <w:pPr>
         <w:jc w:val="left"/>
-        <w:rPr>
-          <w:rFonts w:hint="eastAsia"/>
-        </w:rPr>
-      </w:pPr>
-      <w:bookmarkStart w:id="0" w:name="_GoBack"/>
-      <w:bookmarkEnd w:id="0"/>
+      </w:pPr>
     </w:p>
     <w:sectPr>
       <w:pgSz w:w="11906" w:h="16838"/>

</xml_diff>